<commit_message>
Cambios a la ERS
</commit_message>
<xml_diff>
--- a/others/ERS Be Fruit.docx
+++ b/others/ERS Be Fruit.docx
@@ -7925,7 +7925,12 @@
       </w:pPr>
       <w:r>
         <w:lastRenderedPageBreak/>
-        <w:t>3.3. Especificación de Casos de Uso</w:t>
+        <w:t xml:space="preserve">3.3. Especificación de Casos </w:t>
+      </w:r>
+      <w:bookmarkStart w:id="19" w:name="_GoBack"/>
+      <w:bookmarkEnd w:id="19"/>
+      <w:r>
+        <w:t>de Uso</w:t>
       </w:r>
     </w:p>
     <w:tbl>
@@ -10527,7 +10532,7 @@
                 <w:szCs w:val="20"/>
                 <w:lang w:val="es-AR" w:eastAsia="en-US"/>
               </w:rPr>
-              <w:t>Empleado (E) o Administrador de Franquicia (AF)</w:t>
+              <w:t>Empleado (E)</w:t>
             </w:r>
           </w:p>
         </w:tc>
@@ -10789,8 +10794,6 @@
               </w:rPr>
               <w:t>Enviar una notificación al administrador de la franquicia cuando el stock de uno o más insumos es menor al mínimo.</w:t>
             </w:r>
-            <w:bookmarkStart w:id="19" w:name="_GoBack"/>
-            <w:bookmarkEnd w:id="19"/>
           </w:p>
         </w:tc>
       </w:tr>
@@ -10858,7 +10861,7 @@
             <w:pPr>
               <w:numPr>
                 <w:ilvl w:val="0"/>
-                <w:numId w:val="13"/>
+                <w:numId w:val="14"/>
               </w:numPr>
               <w:spacing w:line="240" w:lineRule="auto"/>
               <w:contextualSpacing/>
@@ -10906,7 +10909,27 @@
                 <w:szCs w:val="20"/>
                 <w:lang w:val="es-AR" w:eastAsia="en-US"/>
               </w:rPr>
-              <w:t>“Registrar Movimiento de Stock”</w:t>
+              <w:t>“</w:t>
+            </w:r>
+            <w:r>
+              <w:rPr>
+                <w:rFonts w:ascii="Calibri" w:eastAsia="Calibri" w:hAnsi="Calibri" w:cs="Calibri"/>
+                <w:i/>
+                <w:sz w:val="22"/>
+                <w:szCs w:val="20"/>
+                <w:lang w:val="es-AR" w:eastAsia="en-US"/>
+              </w:rPr>
+              <w:t>Consultar stock</w:t>
+            </w:r>
+            <w:r>
+              <w:rPr>
+                <w:rFonts w:ascii="Calibri" w:eastAsia="Calibri" w:hAnsi="Calibri" w:cs="Calibri"/>
+                <w:i/>
+                <w:sz w:val="22"/>
+                <w:szCs w:val="20"/>
+                <w:lang w:val="es-AR" w:eastAsia="en-US"/>
+              </w:rPr>
+              <w:t>”</w:t>
             </w:r>
           </w:p>
         </w:tc>
@@ -10925,7 +10948,7 @@
             <w:pPr>
               <w:numPr>
                 <w:ilvl w:val="0"/>
-                <w:numId w:val="13"/>
+                <w:numId w:val="14"/>
               </w:numPr>
               <w:spacing w:line="240" w:lineRule="auto"/>
               <w:contextualSpacing/>
@@ -10950,12 +10973,11 @@
             </w:r>
             <w:r>
               <w:rPr>
-                <w:rFonts w:ascii="Calibri" w:eastAsia="Calibri" w:hAnsi="Calibri" w:cs="Calibri"/>
-                <w:sz w:val="22"/>
-                <w:szCs w:val="20"/>
-                <w:lang w:val="es-AR" w:eastAsia="en-US"/>
-              </w:rPr>
-              <w:t>Solicita que se seleccione el tipo de movimiento</w:t>
+                <w:rFonts w:ascii="Calibri" w:hAnsi="Calibri" w:cs="Calibri"/>
+                <w:sz w:val="22"/>
+                <w:szCs w:val="20"/>
+              </w:rPr>
+              <w:t>Busca todos los insumos. Para cada uno de ellos muestra el nombre, su unidad de medida, su stock actual y su stock mínimo. Se marca en rojo los insumos cuyo stock actual es menor a su stock mínimo.</w:t>
             </w:r>
           </w:p>
         </w:tc>
@@ -10974,7 +10996,7 @@
             <w:pPr>
               <w:numPr>
                 <w:ilvl w:val="0"/>
-                <w:numId w:val="13"/>
+                <w:numId w:val="14"/>
               </w:numPr>
               <w:spacing w:line="240" w:lineRule="auto"/>
               <w:jc w:val="both"/>
@@ -11008,7 +11030,15 @@
                 <w:sz w:val="22"/>
                 <w:szCs w:val="20"/>
               </w:rPr>
-              <w:t>Selecciona el tipo de movimiento “Entrada de Stock”</w:t>
+              <w:t xml:space="preserve">Selecciona </w:t>
+            </w:r>
+            <w:r>
+              <w:rPr>
+                <w:rFonts w:ascii="Calibri" w:hAnsi="Calibri" w:cs="Calibri"/>
+                <w:sz w:val="22"/>
+                <w:szCs w:val="20"/>
+              </w:rPr>
+              <w:t>los insumos marcados en rojo de los cuales se desea notificar respecto a la falta.</w:t>
             </w:r>
           </w:p>
         </w:tc>
@@ -11027,7 +11057,7 @@
             <w:pPr>
               <w:numPr>
                 <w:ilvl w:val="0"/>
-                <w:numId w:val="13"/>
+                <w:numId w:val="14"/>
               </w:numPr>
               <w:spacing w:line="240" w:lineRule="auto"/>
               <w:jc w:val="both"/>
@@ -11045,7 +11075,7 @@
                 <w:sz w:val="22"/>
                 <w:szCs w:val="20"/>
               </w:rPr>
-              <w:t xml:space="preserve">Sistema: </w:t>
+              <w:t>E:</w:t>
             </w:r>
             <w:r>
               <w:rPr>
@@ -11053,7 +11083,48 @@
                 <w:sz w:val="22"/>
                 <w:szCs w:val="20"/>
               </w:rPr>
-              <w:t xml:space="preserve">Busca todos los insumos. Para cada uno de ellos muestra el nombre, su unidad de medida y sus posibles proveedores. </w:t>
+              <w:t xml:space="preserve"> </w:t>
+            </w:r>
+            <w:r>
+              <w:rPr>
+                <w:rFonts w:ascii="Calibri" w:hAnsi="Calibri" w:cs="Calibri"/>
+                <w:sz w:val="22"/>
+                <w:szCs w:val="20"/>
+              </w:rPr>
+              <w:t xml:space="preserve">Selecciona </w:t>
+            </w:r>
+            <w:r>
+              <w:rPr>
+                <w:rFonts w:ascii="Calibri" w:hAnsi="Calibri" w:cs="Calibri"/>
+                <w:sz w:val="22"/>
+                <w:szCs w:val="20"/>
+              </w:rPr>
+              <w:t xml:space="preserve">la </w:t>
+            </w:r>
+            <w:r>
+              <w:rPr>
+                <w:rFonts w:ascii="Calibri" w:hAnsi="Calibri" w:cs="Calibri"/>
+                <w:sz w:val="22"/>
+                <w:szCs w:val="20"/>
+              </w:rPr>
+              <w:t>opción</w:t>
+            </w:r>
+            <w:r>
+              <w:rPr>
+                <w:rFonts w:ascii="Calibri" w:hAnsi="Calibri" w:cs="Calibri"/>
+                <w:sz w:val="22"/>
+                <w:szCs w:val="20"/>
+              </w:rPr>
+              <w:t xml:space="preserve"> “</w:t>
+            </w:r>
+            <w:r>
+              <w:rPr>
+                <w:rFonts w:ascii="Calibri" w:hAnsi="Calibri" w:cs="Calibri"/>
+                <w:i/>
+                <w:sz w:val="22"/>
+                <w:szCs w:val="20"/>
+              </w:rPr>
+              <w:t>Notificar falta de stock”.</w:t>
             </w:r>
           </w:p>
         </w:tc>
@@ -11072,47 +11143,49 @@
             <w:pPr>
               <w:numPr>
                 <w:ilvl w:val="0"/>
-                <w:numId w:val="13"/>
+                <w:numId w:val="14"/>
               </w:numPr>
               <w:spacing w:line="240" w:lineRule="auto"/>
-              <w:contextualSpacing/>
               <w:jc w:val="both"/>
               <w:rPr>
-                <w:rFonts w:ascii="Calibri" w:eastAsia="Calibri" w:hAnsi="Calibri" w:cs="Calibri"/>
+                <w:rFonts w:ascii="Calibri" w:hAnsi="Calibri" w:cs="Calibri"/>
                 <w:b/>
                 <w:sz w:val="22"/>
                 <w:szCs w:val="20"/>
-                <w:lang w:val="es-AR" w:eastAsia="en-US"/>
-              </w:rPr>
-            </w:pPr>
-            <w:r>
-              <w:rPr>
-                <w:rFonts w:ascii="Calibri" w:eastAsia="Calibri" w:hAnsi="Calibri" w:cs="Calibri"/>
+              </w:rPr>
+            </w:pPr>
+            <w:r>
+              <w:rPr>
+                <w:rFonts w:ascii="Calibri" w:hAnsi="Calibri" w:cs="Calibri"/>
                 <w:b/>
                 <w:sz w:val="22"/>
                 <w:szCs w:val="20"/>
-                <w:lang w:val="es-AR" w:eastAsia="en-US"/>
-              </w:rPr>
-              <w:t>E</w:t>
-            </w:r>
-            <w:r>
-              <w:rPr>
-                <w:rFonts w:ascii="Calibri" w:eastAsia="Calibri" w:hAnsi="Calibri" w:cs="Calibri"/>
-                <w:b/>
-                <w:sz w:val="22"/>
-                <w:szCs w:val="20"/>
-                <w:lang w:val="es-AR" w:eastAsia="en-US"/>
-              </w:rPr>
-              <w:t xml:space="preserve">: </w:t>
-            </w:r>
-            <w:r>
-              <w:rPr>
-                <w:rFonts w:ascii="Calibri" w:eastAsia="Calibri" w:hAnsi="Calibri" w:cs="Calibri"/>
-                <w:sz w:val="22"/>
-                <w:szCs w:val="20"/>
-                <w:lang w:val="es-AR" w:eastAsia="en-US"/>
-              </w:rPr>
-              <w:t>Selecciona los insumos cuya entrada desea registrar, e ingresa la cantidad de cada uno teniendo en cuenta la unidad de medida.</w:t>
+              </w:rPr>
+              <w:t xml:space="preserve">Sistema: </w:t>
+            </w:r>
+            <w:r>
+              <w:rPr>
+                <w:rFonts w:ascii="Calibri" w:hAnsi="Calibri" w:cs="Calibri"/>
+                <w:sz w:val="22"/>
+                <w:szCs w:val="20"/>
+              </w:rPr>
+              <w:t xml:space="preserve">Formatea el Email en el cual se nombra el insumo, su stock actual y su stock </w:t>
+            </w:r>
+            <w:r>
+              <w:rPr>
+                <w:rFonts w:ascii="Calibri" w:hAnsi="Calibri" w:cs="Calibri"/>
+                <w:sz w:val="22"/>
+                <w:szCs w:val="20"/>
+              </w:rPr>
+              <w:t>mínimo.</w:t>
+            </w:r>
+            <w:r>
+              <w:rPr>
+                <w:rFonts w:ascii="Calibri" w:hAnsi="Calibri" w:cs="Calibri"/>
+                <w:sz w:val="22"/>
+                <w:szCs w:val="20"/>
+              </w:rPr>
+              <w:t xml:space="preserve"> </w:t>
             </w:r>
           </w:p>
         </w:tc>
@@ -11131,7 +11204,7 @@
             <w:pPr>
               <w:numPr>
                 <w:ilvl w:val="0"/>
-                <w:numId w:val="13"/>
+                <w:numId w:val="14"/>
               </w:numPr>
               <w:spacing w:line="240" w:lineRule="auto"/>
               <w:contextualSpacing/>
@@ -11161,7 +11234,7 @@
                 <w:szCs w:val="20"/>
                 <w:lang w:val="es-AR" w:eastAsia="en-US"/>
               </w:rPr>
-              <w:t>Solicita confirmación.</w:t>
+              <w:t xml:space="preserve">Envía el Email </w:t>
             </w:r>
             <w:r>
               <w:rPr>
@@ -11171,6 +11244,25 @@
                 <w:lang w:val="es-AR" w:eastAsia="en-US"/>
               </w:rPr>
               <w:t xml:space="preserve"> </w:t>
+            </w:r>
+            <w:r>
+              <w:rPr>
+                <w:rFonts w:ascii="Calibri" w:eastAsia="Calibri" w:hAnsi="Calibri" w:cs="Calibri"/>
+                <w:sz w:val="22"/>
+                <w:szCs w:val="20"/>
+                <w:lang w:val="es-AR" w:eastAsia="en-US"/>
+              </w:rPr>
+              <w:t xml:space="preserve">al dueño de la franquicia. </w:t>
+            </w:r>
+            <w:r>
+              <w:rPr>
+                <w:rFonts w:ascii="Calibri" w:eastAsia="Calibri" w:hAnsi="Calibri" w:cs="Calibri"/>
+                <w:b/>
+                <w:sz w:val="22"/>
+                <w:szCs w:val="20"/>
+                <w:lang w:val="es-AR" w:eastAsia="en-US"/>
+              </w:rPr>
+              <w:t>Fin del CU.</w:t>
             </w:r>
           </w:p>
         </w:tc>
@@ -11184,15 +11276,10 @@
           <w:tcPr>
             <w:tcW w:w="10596" w:type="dxa"/>
             <w:gridSpan w:val="3"/>
-          </w:tcPr>
-          <w:p>
-            <w:pPr>
-              <w:numPr>
-                <w:ilvl w:val="0"/>
-                <w:numId w:val="13"/>
-              </w:numPr>
-              <w:spacing w:line="240" w:lineRule="auto"/>
-              <w:contextualSpacing/>
+            <w:shd w:val="clear" w:color="auto" w:fill="BFBFBF"/>
+          </w:tcPr>
+          <w:p>
+            <w:pPr>
               <w:jc w:val="both"/>
               <w:rPr>
                 <w:rFonts w:ascii="Calibri" w:eastAsia="Calibri" w:hAnsi="Calibri" w:cs="Calibri"/>
@@ -11204,28 +11291,13 @@
             </w:pPr>
             <w:r>
               <w:rPr>
-                <w:rFonts w:ascii="Calibri" w:hAnsi="Calibri" w:cs="Calibri"/>
+                <w:rFonts w:ascii="Calibri" w:eastAsia="Calibri" w:hAnsi="Calibri" w:cs="Calibri"/>
                 <w:b/>
                 <w:sz w:val="22"/>
                 <w:szCs w:val="20"/>
-              </w:rPr>
-              <w:t>E:</w:t>
-            </w:r>
-            <w:r>
-              <w:rPr>
-                <w:rFonts w:ascii="Calibri" w:hAnsi="Calibri" w:cs="Calibri"/>
-                <w:sz w:val="22"/>
-                <w:szCs w:val="20"/>
-              </w:rPr>
-              <w:t xml:space="preserve"> </w:t>
-            </w:r>
-            <w:r>
-              <w:rPr>
-                <w:rFonts w:ascii="Calibri" w:hAnsi="Calibri" w:cs="Calibri"/>
-                <w:sz w:val="22"/>
-                <w:szCs w:val="20"/>
-              </w:rPr>
-              <w:t>Confirma la transacción.</w:t>
+                <w:lang w:val="es-AR" w:eastAsia="en-US"/>
+              </w:rPr>
+              <w:t>Alternativas</w:t>
             </w:r>
           </w:p>
         </w:tc>
@@ -11242,147 +11314,6 @@
           </w:tcPr>
           <w:p>
             <w:pPr>
-              <w:numPr>
-                <w:ilvl w:val="0"/>
-                <w:numId w:val="13"/>
-              </w:numPr>
-              <w:spacing w:line="240" w:lineRule="auto"/>
-              <w:contextualSpacing/>
-              <w:jc w:val="both"/>
-              <w:rPr>
-                <w:rFonts w:ascii="Calibri" w:hAnsi="Calibri" w:cs="Calibri"/>
-                <w:b/>
-                <w:sz w:val="22"/>
-                <w:szCs w:val="20"/>
-              </w:rPr>
-            </w:pPr>
-            <w:r>
-              <w:rPr>
-                <w:rFonts w:ascii="Calibri" w:eastAsia="Calibri" w:hAnsi="Calibri" w:cs="Calibri"/>
-                <w:b/>
-                <w:sz w:val="22"/>
-                <w:szCs w:val="20"/>
-                <w:lang w:val="es-AR" w:eastAsia="en-US"/>
-              </w:rPr>
-              <w:t xml:space="preserve">Sistema: </w:t>
-            </w:r>
-            <w:r>
-              <w:rPr>
-                <w:rFonts w:ascii="Calibri" w:eastAsia="Calibri" w:hAnsi="Calibri" w:cs="Calibri"/>
-                <w:sz w:val="22"/>
-                <w:szCs w:val="20"/>
-                <w:lang w:val="es-AR" w:eastAsia="en-US"/>
-              </w:rPr>
-              <w:t xml:space="preserve">Busca la fecha actual y el turno actual. Genera el movimiento de stock registrando la fecha y hora actual y el turno en el que se generó. </w:t>
-            </w:r>
-          </w:p>
-        </w:tc>
-      </w:tr>
-      <w:tr>
-        <w:trPr>
-          <w:tblCellSpacing w:w="20" w:type="dxa"/>
-          <w:jc w:val="center"/>
-        </w:trPr>
-        <w:tc>
-          <w:tcPr>
-            <w:tcW w:w="10596" w:type="dxa"/>
-            <w:gridSpan w:val="3"/>
-          </w:tcPr>
-          <w:p>
-            <w:pPr>
-              <w:numPr>
-                <w:ilvl w:val="0"/>
-                <w:numId w:val="13"/>
-              </w:numPr>
-              <w:spacing w:line="240" w:lineRule="auto"/>
-              <w:contextualSpacing/>
-              <w:jc w:val="both"/>
-              <w:rPr>
-                <w:rFonts w:ascii="Calibri" w:hAnsi="Calibri" w:cs="Calibri"/>
-                <w:b/>
-                <w:sz w:val="22"/>
-                <w:szCs w:val="20"/>
-              </w:rPr>
-            </w:pPr>
-            <w:r>
-              <w:rPr>
-                <w:rFonts w:ascii="Calibri" w:eastAsia="Calibri" w:hAnsi="Calibri" w:cs="Calibri"/>
-                <w:b/>
-                <w:sz w:val="22"/>
-                <w:szCs w:val="20"/>
-                <w:lang w:val="es-AR" w:eastAsia="en-US"/>
-              </w:rPr>
-              <w:t xml:space="preserve">Sistema: </w:t>
-            </w:r>
-            <w:r>
-              <w:rPr>
-                <w:rFonts w:ascii="Calibri" w:eastAsia="Calibri" w:hAnsi="Calibri" w:cs="Calibri"/>
-                <w:sz w:val="22"/>
-                <w:szCs w:val="20"/>
-                <w:lang w:val="es-AR" w:eastAsia="en-US"/>
-              </w:rPr>
-              <w:t xml:space="preserve">Actualiza la cantidad en stock de cada uno de los insumos incluidos en el movimiento de stock. </w:t>
-            </w:r>
-            <w:r>
-              <w:rPr>
-                <w:rFonts w:ascii="Calibri" w:eastAsia="Calibri" w:hAnsi="Calibri" w:cs="Calibri"/>
-                <w:b/>
-                <w:sz w:val="22"/>
-                <w:szCs w:val="20"/>
-                <w:lang w:val="es-AR" w:eastAsia="en-US"/>
-              </w:rPr>
-              <w:t>Fin del CU.</w:t>
-            </w:r>
-          </w:p>
-        </w:tc>
-      </w:tr>
-      <w:tr>
-        <w:trPr>
-          <w:tblCellSpacing w:w="20" w:type="dxa"/>
-          <w:jc w:val="center"/>
-        </w:trPr>
-        <w:tc>
-          <w:tcPr>
-            <w:tcW w:w="10596" w:type="dxa"/>
-            <w:gridSpan w:val="3"/>
-            <w:shd w:val="clear" w:color="auto" w:fill="BFBFBF"/>
-          </w:tcPr>
-          <w:p>
-            <w:pPr>
-              <w:jc w:val="both"/>
-              <w:rPr>
-                <w:rFonts w:ascii="Calibri" w:eastAsia="Calibri" w:hAnsi="Calibri" w:cs="Calibri"/>
-                <w:b/>
-                <w:sz w:val="22"/>
-                <w:szCs w:val="20"/>
-                <w:lang w:val="es-AR" w:eastAsia="en-US"/>
-              </w:rPr>
-            </w:pPr>
-            <w:r>
-              <w:rPr>
-                <w:rFonts w:ascii="Calibri" w:eastAsia="Calibri" w:hAnsi="Calibri" w:cs="Calibri"/>
-                <w:b/>
-                <w:sz w:val="22"/>
-                <w:szCs w:val="20"/>
-                <w:lang w:val="es-AR" w:eastAsia="en-US"/>
-              </w:rPr>
-              <w:t>Alternativas</w:t>
-            </w:r>
-          </w:p>
-        </w:tc>
-      </w:tr>
-      <w:tr>
-        <w:trPr>
-          <w:tblCellSpacing w:w="20" w:type="dxa"/>
-          <w:jc w:val="center"/>
-        </w:trPr>
-        <w:tc>
-          <w:tcPr>
-            <w:tcW w:w="10596" w:type="dxa"/>
-            <w:gridSpan w:val="3"/>
-          </w:tcPr>
-          <w:p>
-            <w:pPr>
               <w:ind w:left="360" w:hanging="391"/>
               <w:contextualSpacing/>
               <w:jc w:val="both"/>
@@ -11411,51 +11342,16 @@
                 <w:szCs w:val="20"/>
                 <w:lang w:val="es-AR" w:eastAsia="en-US"/>
               </w:rPr>
-              <w:t>El empleado selecciona el tipo de movimiento “Salida de Stock”.</w:t>
-            </w:r>
-          </w:p>
-          <w:p>
-            <w:pPr>
-              <w:ind w:left="360" w:hanging="391"/>
-              <w:contextualSpacing/>
-              <w:jc w:val="both"/>
-              <w:rPr>
-                <w:rFonts w:ascii="Calibri" w:eastAsia="Calibri" w:hAnsi="Calibri" w:cs="Calibri"/>
-                <w:b/>
-                <w:sz w:val="22"/>
-                <w:szCs w:val="20"/>
-                <w:u w:val="single"/>
-                <w:lang w:val="es-AR" w:eastAsia="en-US"/>
-              </w:rPr>
-            </w:pPr>
-            <w:r>
-              <w:rPr>
-                <w:rFonts w:ascii="Calibri" w:eastAsia="Calibri" w:hAnsi="Calibri" w:cs="Calibri"/>
-                <w:b/>
-                <w:sz w:val="22"/>
-                <w:szCs w:val="20"/>
-                <w:lang w:val="es-AR" w:eastAsia="en-US"/>
-              </w:rPr>
-              <w:t>A2</w:t>
-            </w:r>
-            <w:r>
-              <w:rPr>
-                <w:rFonts w:ascii="Calibri" w:eastAsia="Calibri" w:hAnsi="Calibri" w:cs="Calibri"/>
-                <w:b/>
-                <w:sz w:val="22"/>
-                <w:szCs w:val="20"/>
-                <w:lang w:val="es-AR" w:eastAsia="en-US"/>
-              </w:rPr>
-              <w:t xml:space="preserve">. </w:t>
-            </w:r>
-            <w:r>
-              <w:rPr>
-                <w:rFonts w:ascii="Calibri" w:eastAsia="Calibri" w:hAnsi="Calibri" w:cs="Calibri"/>
-                <w:sz w:val="22"/>
-                <w:szCs w:val="20"/>
-                <w:lang w:val="es-AR" w:eastAsia="en-US"/>
-              </w:rPr>
-              <w:t xml:space="preserve"> El empleado no confirma la transacción</w:t>
+              <w:t xml:space="preserve">El empleado </w:t>
+            </w:r>
+            <w:r>
+              <w:rPr>
+                <w:rFonts w:ascii="Calibri" w:eastAsia="Calibri" w:hAnsi="Calibri" w:cs="Calibri"/>
+                <w:sz w:val="22"/>
+                <w:szCs w:val="20"/>
+                <w:lang w:val="es-AR" w:eastAsia="en-US"/>
+              </w:rPr>
+              <w:t>no selecciona ningún insumo.</w:t>
             </w:r>
           </w:p>
         </w:tc>
@@ -11534,7 +11430,7 @@
             <w:pPr>
               <w:numPr>
                 <w:ilvl w:val="0"/>
-                <w:numId w:val="12"/>
+                <w:numId w:val="15"/>
               </w:numPr>
               <w:spacing w:line="240" w:lineRule="auto"/>
               <w:contextualSpacing/>
@@ -11632,7 +11528,7 @@
       <w:rPr>
         <w:noProof/>
       </w:rPr>
-      <w:t>2</w:t>
+      <w:t>12</w:t>
     </w:r>
     <w:r>
       <w:fldChar w:fldCharType="end"/>
@@ -12706,7 +12602,7 @@
     </w:lvl>
   </w:abstractNum>
   <w:abstractNum w:abstractNumId="8" w15:restartNumberingAfterBreak="0">
-    <w:nsid w:val="480F2FE3"/>
+    <w:nsid w:val="44996B14"/>
     <w:multiLevelType w:val="hybridMultilevel"/>
     <w:tmpl w:val="A7B439E6"/>
     <w:lvl w:ilvl="0" w:tplc="BF04A048">
@@ -12795,6 +12691,184 @@
     </w:lvl>
   </w:abstractNum>
   <w:abstractNum w:abstractNumId="9" w15:restartNumberingAfterBreak="0">
+    <w:nsid w:val="480F2FE3"/>
+    <w:multiLevelType w:val="hybridMultilevel"/>
+    <w:tmpl w:val="A7B439E6"/>
+    <w:lvl w:ilvl="0" w:tplc="BF04A048">
+      <w:start w:val="1"/>
+      <w:numFmt w:val="decimal"/>
+      <w:lvlText w:val="%1."/>
+      <w:lvlJc w:val="left"/>
+      <w:pPr>
+        <w:ind w:left="720" w:hanging="360"/>
+      </w:pPr>
+      <w:rPr>
+        <w:b/>
+      </w:rPr>
+    </w:lvl>
+    <w:lvl w:ilvl="1" w:tplc="2C0A0019" w:tentative="1">
+      <w:start w:val="1"/>
+      <w:numFmt w:val="lowerLetter"/>
+      <w:lvlText w:val="%2."/>
+      <w:lvlJc w:val="left"/>
+      <w:pPr>
+        <w:ind w:left="1440" w:hanging="360"/>
+      </w:pPr>
+    </w:lvl>
+    <w:lvl w:ilvl="2" w:tplc="2C0A001B" w:tentative="1">
+      <w:start w:val="1"/>
+      <w:numFmt w:val="lowerRoman"/>
+      <w:lvlText w:val="%3."/>
+      <w:lvlJc w:val="right"/>
+      <w:pPr>
+        <w:ind w:left="2160" w:hanging="180"/>
+      </w:pPr>
+    </w:lvl>
+    <w:lvl w:ilvl="3" w:tplc="2C0A000F" w:tentative="1">
+      <w:start w:val="1"/>
+      <w:numFmt w:val="decimal"/>
+      <w:lvlText w:val="%4."/>
+      <w:lvlJc w:val="left"/>
+      <w:pPr>
+        <w:ind w:left="2880" w:hanging="360"/>
+      </w:pPr>
+    </w:lvl>
+    <w:lvl w:ilvl="4" w:tplc="2C0A0019" w:tentative="1">
+      <w:start w:val="1"/>
+      <w:numFmt w:val="lowerLetter"/>
+      <w:lvlText w:val="%5."/>
+      <w:lvlJc w:val="left"/>
+      <w:pPr>
+        <w:ind w:left="3600" w:hanging="360"/>
+      </w:pPr>
+    </w:lvl>
+    <w:lvl w:ilvl="5" w:tplc="2C0A001B" w:tentative="1">
+      <w:start w:val="1"/>
+      <w:numFmt w:val="lowerRoman"/>
+      <w:lvlText w:val="%6."/>
+      <w:lvlJc w:val="right"/>
+      <w:pPr>
+        <w:ind w:left="4320" w:hanging="180"/>
+      </w:pPr>
+    </w:lvl>
+    <w:lvl w:ilvl="6" w:tplc="2C0A000F" w:tentative="1">
+      <w:start w:val="1"/>
+      <w:numFmt w:val="decimal"/>
+      <w:lvlText w:val="%7."/>
+      <w:lvlJc w:val="left"/>
+      <w:pPr>
+        <w:ind w:left="5040" w:hanging="360"/>
+      </w:pPr>
+    </w:lvl>
+    <w:lvl w:ilvl="7" w:tplc="2C0A0019" w:tentative="1">
+      <w:start w:val="1"/>
+      <w:numFmt w:val="lowerLetter"/>
+      <w:lvlText w:val="%8."/>
+      <w:lvlJc w:val="left"/>
+      <w:pPr>
+        <w:ind w:left="5760" w:hanging="360"/>
+      </w:pPr>
+    </w:lvl>
+    <w:lvl w:ilvl="8" w:tplc="2C0A001B" w:tentative="1">
+      <w:start w:val="1"/>
+      <w:numFmt w:val="lowerRoman"/>
+      <w:lvlText w:val="%9."/>
+      <w:lvlJc w:val="right"/>
+      <w:pPr>
+        <w:ind w:left="6480" w:hanging="180"/>
+      </w:pPr>
+    </w:lvl>
+  </w:abstractNum>
+  <w:abstractNum w:abstractNumId="10" w15:restartNumberingAfterBreak="0">
+    <w:nsid w:val="55794C9F"/>
+    <w:multiLevelType w:val="hybridMultilevel"/>
+    <w:tmpl w:val="6D76D024"/>
+    <w:lvl w:ilvl="0" w:tplc="AD44B626">
+      <w:start w:val="1"/>
+      <w:numFmt w:val="decimal"/>
+      <w:lvlText w:val="%1."/>
+      <w:lvlJc w:val="left"/>
+      <w:pPr>
+        <w:ind w:left="360" w:hanging="360"/>
+      </w:pPr>
+      <w:rPr>
+        <w:b/>
+      </w:rPr>
+    </w:lvl>
+    <w:lvl w:ilvl="1" w:tplc="2C0A0019" w:tentative="1">
+      <w:start w:val="1"/>
+      <w:numFmt w:val="lowerLetter"/>
+      <w:lvlText w:val="%2."/>
+      <w:lvlJc w:val="left"/>
+      <w:pPr>
+        <w:ind w:left="1080" w:hanging="360"/>
+      </w:pPr>
+    </w:lvl>
+    <w:lvl w:ilvl="2" w:tplc="2C0A001B" w:tentative="1">
+      <w:start w:val="1"/>
+      <w:numFmt w:val="lowerRoman"/>
+      <w:lvlText w:val="%3."/>
+      <w:lvlJc w:val="right"/>
+      <w:pPr>
+        <w:ind w:left="1800" w:hanging="180"/>
+      </w:pPr>
+    </w:lvl>
+    <w:lvl w:ilvl="3" w:tplc="2C0A000F" w:tentative="1">
+      <w:start w:val="1"/>
+      <w:numFmt w:val="decimal"/>
+      <w:lvlText w:val="%4."/>
+      <w:lvlJc w:val="left"/>
+      <w:pPr>
+        <w:ind w:left="2520" w:hanging="360"/>
+      </w:pPr>
+    </w:lvl>
+    <w:lvl w:ilvl="4" w:tplc="2C0A0019" w:tentative="1">
+      <w:start w:val="1"/>
+      <w:numFmt w:val="lowerLetter"/>
+      <w:lvlText w:val="%5."/>
+      <w:lvlJc w:val="left"/>
+      <w:pPr>
+        <w:ind w:left="3240" w:hanging="360"/>
+      </w:pPr>
+    </w:lvl>
+    <w:lvl w:ilvl="5" w:tplc="2C0A001B" w:tentative="1">
+      <w:start w:val="1"/>
+      <w:numFmt w:val="lowerRoman"/>
+      <w:lvlText w:val="%6."/>
+      <w:lvlJc w:val="right"/>
+      <w:pPr>
+        <w:ind w:left="3960" w:hanging="180"/>
+      </w:pPr>
+    </w:lvl>
+    <w:lvl w:ilvl="6" w:tplc="2C0A000F" w:tentative="1">
+      <w:start w:val="1"/>
+      <w:numFmt w:val="decimal"/>
+      <w:lvlText w:val="%7."/>
+      <w:lvlJc w:val="left"/>
+      <w:pPr>
+        <w:ind w:left="4680" w:hanging="360"/>
+      </w:pPr>
+    </w:lvl>
+    <w:lvl w:ilvl="7" w:tplc="2C0A0019" w:tentative="1">
+      <w:start w:val="1"/>
+      <w:numFmt w:val="lowerLetter"/>
+      <w:lvlText w:val="%8."/>
+      <w:lvlJc w:val="left"/>
+      <w:pPr>
+        <w:ind w:left="5400" w:hanging="360"/>
+      </w:pPr>
+    </w:lvl>
+    <w:lvl w:ilvl="8" w:tplc="2C0A001B" w:tentative="1">
+      <w:start w:val="1"/>
+      <w:numFmt w:val="lowerRoman"/>
+      <w:lvlText w:val="%9."/>
+      <w:lvlJc w:val="right"/>
+      <w:pPr>
+        <w:ind w:left="6120" w:hanging="180"/>
+      </w:pPr>
+    </w:lvl>
+  </w:abstractNum>
+  <w:abstractNum w:abstractNumId="11" w15:restartNumberingAfterBreak="0">
     <w:nsid w:val="67C0097E"/>
     <w:multiLevelType w:val="hybridMultilevel"/>
     <w:tmpl w:val="9162CDCE"/>
@@ -12886,7 +12960,7 @@
       </w:pPr>
     </w:lvl>
   </w:abstractNum>
-  <w:abstractNum w:abstractNumId="10" w15:restartNumberingAfterBreak="0">
+  <w:abstractNum w:abstractNumId="12" w15:restartNumberingAfterBreak="0">
     <w:nsid w:val="685B4312"/>
     <w:multiLevelType w:val="hybridMultilevel"/>
     <w:tmpl w:val="6D76D024"/>
@@ -12975,7 +13049,7 @@
       </w:pPr>
     </w:lvl>
   </w:abstractNum>
-  <w:abstractNum w:abstractNumId="11" w15:restartNumberingAfterBreak="0">
+  <w:abstractNum w:abstractNumId="13" w15:restartNumberingAfterBreak="0">
     <w:nsid w:val="6A2C707A"/>
     <w:multiLevelType w:val="multilevel"/>
     <w:tmpl w:val="6DFE4248"/>
@@ -13088,7 +13162,7 @@
       </w:rPr>
     </w:lvl>
   </w:abstractNum>
-  <w:abstractNum w:abstractNumId="12" w15:restartNumberingAfterBreak="0">
+  <w:abstractNum w:abstractNumId="14" w15:restartNumberingAfterBreak="0">
     <w:nsid w:val="6AB61089"/>
     <w:multiLevelType w:val="multilevel"/>
     <w:tmpl w:val="2E6C5FB0"/>
@@ -13211,7 +13285,7 @@
     <w:abstractNumId w:val="6"/>
   </w:num>
   <w:num w:numId="4">
-    <w:abstractNumId w:val="11"/>
+    <w:abstractNumId w:val="13"/>
   </w:num>
   <w:num w:numId="5">
     <w:abstractNumId w:val="2"/>
@@ -13220,7 +13294,7 @@
     <w:abstractNumId w:val="7"/>
   </w:num>
   <w:num w:numId="7">
-    <w:abstractNumId w:val="12"/>
+    <w:abstractNumId w:val="14"/>
   </w:num>
   <w:num w:numId="8">
     <w:abstractNumId w:val="4"/>
@@ -13232,13 +13306,19 @@
     <w:abstractNumId w:val="3"/>
   </w:num>
   <w:num w:numId="11">
+    <w:abstractNumId w:val="11"/>
+  </w:num>
+  <w:num w:numId="12">
     <w:abstractNumId w:val="9"/>
   </w:num>
-  <w:num w:numId="12">
+  <w:num w:numId="13">
+    <w:abstractNumId w:val="12"/>
+  </w:num>
+  <w:num w:numId="14">
+    <w:abstractNumId w:val="10"/>
+  </w:num>
+  <w:num w:numId="15">
     <w:abstractNumId w:val="8"/>
-  </w:num>
-  <w:num w:numId="13">
-    <w:abstractNumId w:val="10"/>
   </w:num>
 </w:numbering>
 </file>
@@ -14312,7 +14392,7 @@
 </file>
 
 <file path=customXml/itemProps1.xml><?xml version="1.0" encoding="utf-8"?>
-<ds:datastoreItem xmlns:ds="http://schemas.openxmlformats.org/officeDocument/2006/customXml" ds:itemID="{202E1D65-78C5-4226-BBF6-E67D4E2EF152}">
+<ds:datastoreItem xmlns:ds="http://schemas.openxmlformats.org/officeDocument/2006/customXml" ds:itemID="{DA683A46-EE25-419D-88BB-3FB20AB81A25}">
   <ds:schemaRefs>
     <ds:schemaRef ds:uri="http://schemas.openxmlformats.org/officeDocument/2006/bibliography"/>
   </ds:schemaRefs>

</xml_diff>